<commit_message>
Implementando diseño adaptativo (prueba 1)
</commit_message>
<xml_diff>
--- a/planeación.docx
+++ b/planeación.docx
@@ -3,19 +3,9 @@
 <w:document xmlns:wpc="http://schemas.microsoft.com/office/word/2010/wordprocessingCanvas" xmlns:cx="http://schemas.microsoft.com/office/drawing/2014/chartex" xmlns:cx1="http://schemas.microsoft.com/office/drawing/2015/9/8/chartex" xmlns:cx2="http://schemas.microsoft.com/office/drawing/2015/10/21/chartex" xmlns:cx3="http://schemas.microsoft.com/office/drawing/2016/5/9/chartex" xmlns:cx4="http://schemas.microsoft.com/office/drawing/2016/5/10/chartex" xmlns:cx5="http://schemas.microsoft.com/office/drawing/2016/5/11/chartex" xmlns:cx6="http://schemas.microsoft.com/office/drawing/2016/5/12/chartex" xmlns:cx7="http://schemas.microsoft.com/office/drawing/2016/5/13/chartex" xmlns:cx8="http://schemas.microsoft.com/office/drawing/2016/5/14/chartex" xmlns:mc="http://schemas.openxmlformats.org/markup-compatibility/2006" xmlns:aink="http://schemas.microsoft.com/office/drawing/2016/ink" xmlns:am3d="http://schemas.microsoft.com/office/drawing/2017/model3d" xmlns:o="urn:schemas-microsoft-com:office:office" xmlns:r="http://schemas.openxmlformats.org/officeDocument/2006/relationships" xmlns:m="http://schemas.openxmlformats.org/officeDocument/2006/math" xmlns:v="urn:schemas-microsoft-com:vml" xmlns:wp14="http://schemas.microsoft.com/office/word/2010/wordprocessingDrawing" xmlns:wp="http://schemas.openxmlformats.org/drawingml/2006/wordprocessingDrawing" xmlns:w10="urn:schemas-microsoft-com:office:word" xmlns:w="http://schemas.openxmlformats.org/wordprocessingml/2006/main" xmlns:w14="http://schemas.microsoft.com/office/word/2010/wordml" xmlns:w15="http://schemas.microsoft.com/office/word/2012/wordml" xmlns:w16cex="http://schemas.microsoft.com/office/word/2018/wordml/cex" xmlns:w16cid="http://schemas.microsoft.com/office/word/2016/wordml/cid" xmlns:w16="http://schemas.microsoft.com/office/word/2018/wordml" xmlns:w16se="http://schemas.microsoft.com/office/word/2015/wordml/symex" xmlns:wpg="http://schemas.microsoft.com/office/word/2010/wordprocessingGroup" xmlns:wpi="http://schemas.microsoft.com/office/word/2010/wordprocessingInk" xmlns:wne="http://schemas.microsoft.com/office/word/2006/wordml" xmlns:wps="http://schemas.microsoft.com/office/word/2010/wordprocessingShape" mc:Ignorable="w14 w15 w16se w16cid w16 w16cex wp14">
   <w:body>
     <w:p>
-      <w:proofErr w:type="spellStart"/>
-      <w:r>
-        <w:t>menus</w:t>
-      </w:r>
-      <w:proofErr w:type="spellEnd"/>
-      <w:r>
-        <w:t xml:space="preserve"> </w:t>
-      </w:r>
-      <w:proofErr w:type="spellStart"/>
-      <w:r>
-        <w:t>li</w:t>
-      </w:r>
-      <w:proofErr w:type="spellEnd"/>
+      <w:r>
+        <w:t>menus li</w:t>
+      </w:r>
     </w:p>
     <w:p>
       <w:r>
@@ -50,63 +40,13 @@
         <w:tab/>
       </w:r>
       <w:r>
-        <w:t xml:space="preserve">(Moka, Java, </w:t>
-      </w:r>
-      <w:proofErr w:type="spellStart"/>
-      <w:r>
-        <w:t>Kenya</w:t>
-      </w:r>
-      <w:proofErr w:type="spellEnd"/>
-      <w:r>
-        <w:t xml:space="preserve"> AA, Tarrazú, </w:t>
-      </w:r>
-      <w:proofErr w:type="spellStart"/>
-      <w:proofErr w:type="gramStart"/>
-      <w:r>
-        <w:t>Peaberry</w:t>
-      </w:r>
-      <w:proofErr w:type="spellEnd"/>
-      <w:r>
-        <w:t xml:space="preserve">, </w:t>
-      </w:r>
-      <w:r>
-        <w:t xml:space="preserve">  </w:t>
-      </w:r>
-      <w:proofErr w:type="gramEnd"/>
-      <w:r>
-        <w:t xml:space="preserve">              </w:t>
-      </w:r>
-      <w:proofErr w:type="spellStart"/>
-      <w:r>
-        <w:t>Harrar</w:t>
-      </w:r>
-      <w:proofErr w:type="spellEnd"/>
-      <w:r>
-        <w:t xml:space="preserve">, </w:t>
-      </w:r>
-      <w:proofErr w:type="spellStart"/>
-      <w:r>
-        <w:t>Yirgacheffe</w:t>
-      </w:r>
-      <w:proofErr w:type="spellEnd"/>
-      <w:r>
-        <w:t xml:space="preserve">, </w:t>
-      </w:r>
-      <w:proofErr w:type="spellStart"/>
-      <w:r>
-        <w:t>Kopiluwak</w:t>
-      </w:r>
-      <w:proofErr w:type="spellEnd"/>
-      <w:r>
-        <w:t xml:space="preserve">, blue </w:t>
-      </w:r>
-      <w:proofErr w:type="spellStart"/>
-      <w:r>
-        <w:t>mountain</w:t>
-      </w:r>
-      <w:proofErr w:type="spellEnd"/>
-      <w:r>
-        <w:t xml:space="preserve"> )</w:t>
+        <w:t xml:space="preserve">(Moka, Java, Kenya AA, Tarrazú, Peaberry, </w:t>
+      </w:r>
+      <w:r>
+        <w:t xml:space="preserve">                </w:t>
+      </w:r>
+      <w:r>
+        <w:t>Harrar, Yirgacheffe, Kopiluwak, blue mountain )</w:t>
       </w:r>
     </w:p>
     <w:p>
@@ -127,15 +67,7 @@
       </w:r>
       <w:r>
         <w:tab/>
-        <w:t xml:space="preserve">=&gt; (Google </w:t>
-      </w:r>
-      <w:proofErr w:type="spellStart"/>
-      <w:r>
-        <w:t>Maps</w:t>
-      </w:r>
-      <w:proofErr w:type="spellEnd"/>
-      <w:r>
-        <w:t xml:space="preserve"> Plugin)</w:t>
+        <w:t>=&gt; (Google Maps Plugin)</w:t>
       </w:r>
       <w:r>
         <w:tab/>
@@ -190,47 +122,10 @@
         <w:t>*</w:t>
       </w:r>
       <w:r>
-        <w:t>Frase</w:t>
-      </w:r>
-      <w:proofErr w:type="gramStart"/>
-      <w:r>
-        <w:t>:</w:t>
-      </w:r>
-      <w:r>
-        <w:t xml:space="preserve">  “</w:t>
-      </w:r>
-      <w:proofErr w:type="spellStart"/>
-      <w:proofErr w:type="gramEnd"/>
-      <w:r>
-        <w:t>About</w:t>
-      </w:r>
-      <w:proofErr w:type="spellEnd"/>
-      <w:r>
-        <w:t xml:space="preserve"> </w:t>
-      </w:r>
-      <w:proofErr w:type="spellStart"/>
-      <w:r>
-        <w:t>Our</w:t>
-      </w:r>
-      <w:proofErr w:type="spellEnd"/>
-      <w:r>
-        <w:t xml:space="preserve"> &lt;/</w:t>
-      </w:r>
-      <w:proofErr w:type="spellStart"/>
-      <w:r>
-        <w:t>br</w:t>
-      </w:r>
-      <w:proofErr w:type="spellEnd"/>
-      <w:r>
-        <w:t xml:space="preserve">&gt; </w:t>
-      </w:r>
-      <w:proofErr w:type="spellStart"/>
-      <w:r>
-        <w:t>Coffee</w:t>
-      </w:r>
-      <w:proofErr w:type="spellEnd"/>
-      <w:r>
-        <w:t>:”</w:t>
+        <w:t>Frase:</w:t>
+      </w:r>
+      <w:r>
+        <w:t xml:space="preserve">  “About Our &lt;/br&gt; Coffee:”</w:t>
       </w:r>
     </w:p>
     <w:p>
@@ -251,7 +146,7 @@
           <w:szCs w:val="23"/>
           <w:shd w:val="clear" w:color="auto" w:fill="FFFFFF"/>
         </w:rPr>
-        <w:t xml:space="preserve">producción </w:t>
+        <w:t xml:space="preserve">producción realizada entre 1500 y 2100 metros de altitud sobre el nivel del mar por lo que resulta </w:t>
       </w:r>
       <w:r>
         <w:rPr>
@@ -261,7 +156,7 @@
           <w:szCs w:val="23"/>
           <w:shd w:val="clear" w:color="auto" w:fill="FFFFFF"/>
         </w:rPr>
-        <w:t>realizada</w:t>
+        <w:t>muy</w:t>
       </w:r>
       <w:r>
         <w:rPr>
@@ -271,9 +166,11 @@
           <w:szCs w:val="23"/>
           <w:shd w:val="clear" w:color="auto" w:fill="FFFFFF"/>
         </w:rPr>
-        <w:t xml:space="preserve"> entre 1500 y 2100 metros de altitud sobre el nivel del mar</w:t>
-      </w:r>
-      <w:r>
+        <w:t xml:space="preserve"> aromático y sabroso</w:t>
+      </w:r>
+    </w:p>
+    <w:p>
+      <w:pPr>
         <w:rPr>
           <w:rFonts w:ascii="Verdana" w:hAnsi="Verdana"/>
           <w:color w:val="222222"/>
@@ -281,8 +178,7 @@
           <w:szCs w:val="23"/>
           <w:shd w:val="clear" w:color="auto" w:fill="FFFFFF"/>
         </w:rPr>
-        <w:t xml:space="preserve"> </w:t>
-      </w:r>
+      </w:pPr>
       <w:r>
         <w:rPr>
           <w:rFonts w:ascii="Verdana" w:hAnsi="Verdana"/>
@@ -291,7 +187,7 @@
           <w:szCs w:val="23"/>
           <w:shd w:val="clear" w:color="auto" w:fill="FFFFFF"/>
         </w:rPr>
-        <w:t xml:space="preserve">por lo que resulta </w:t>
+        <w:tab/>
       </w:r>
       <w:r>
         <w:rPr>
@@ -301,7 +197,7 @@
           <w:szCs w:val="23"/>
           <w:shd w:val="clear" w:color="auto" w:fill="FFFFFF"/>
         </w:rPr>
-        <w:t>muy</w:t>
+        <w:tab/>
       </w:r>
       <w:r>
         <w:rPr>
@@ -311,11 +207,12 @@
           <w:szCs w:val="23"/>
           <w:shd w:val="clear" w:color="auto" w:fill="FFFFFF"/>
         </w:rPr>
-        <w:t xml:space="preserve"> aromático y sabroso</w:t>
-      </w:r>
-    </w:p>
-    <w:p>
-      <w:r>
+        <w:tab/>
+        <w:t xml:space="preserve">       Más aromático y con mejor sabor</w:t>
+      </w:r>
+    </w:p>
+    <w:p>
+      <w:pPr>
         <w:rPr>
           <w:rFonts w:ascii="Verdana" w:hAnsi="Verdana"/>
           <w:color w:val="222222"/>
@@ -323,8 +220,7 @@
           <w:szCs w:val="23"/>
           <w:shd w:val="clear" w:color="auto" w:fill="FFFFFF"/>
         </w:rPr>
-        <w:tab/>
-      </w:r>
+      </w:pPr>
       <w:r>
         <w:rPr>
           <w:rFonts w:ascii="Verdana" w:hAnsi="Verdana"/>
@@ -333,18 +229,62 @@
           <w:szCs w:val="23"/>
           <w:shd w:val="clear" w:color="auto" w:fill="FFFFFF"/>
         </w:rPr>
-        <w:tab/>
-      </w:r>
-      <w:r>
-        <w:rPr>
-          <w:rFonts w:ascii="Verdana" w:hAnsi="Verdana"/>
-          <w:color w:val="222222"/>
-          <w:sz w:val="23"/>
-          <w:szCs w:val="23"/>
-          <w:shd w:val="clear" w:color="auto" w:fill="FFFFFF"/>
-        </w:rPr>
-        <w:tab/>
-        <w:t xml:space="preserve">       Más aromático y con mejor sabor</w:t>
+        <w:br w:type="page"/>
+      </w:r>
+    </w:p>
+    <w:p>
+      <w:pPr>
+        <w:jc w:val="center"/>
+        <w:rPr>
+          <w:sz w:val="36"/>
+          <w:szCs w:val="36"/>
+          <w:u w:val="single"/>
+        </w:rPr>
+      </w:pPr>
+      <w:r>
+        <w:rPr>
+          <w:sz w:val="36"/>
+          <w:szCs w:val="36"/>
+          <w:u w:val="single"/>
+        </w:rPr>
+        <w:lastRenderedPageBreak/>
+        <w:t>Documentación:</w:t>
+      </w:r>
+    </w:p>
+    <w:p/>
+    <w:p>
+      <w:pPr>
+        <w:rPr>
+          <w:sz w:val="24"/>
+          <w:szCs w:val="24"/>
+        </w:rPr>
+      </w:pPr>
+      <w:r>
+        <w:rPr>
+          <w:sz w:val="24"/>
+          <w:szCs w:val="24"/>
+        </w:rPr>
+        <w:t>Descripción del proyecto:</w:t>
+      </w:r>
+    </w:p>
+    <w:p>
+      <w:r>
+        <w:t xml:space="preserve">CoffeeShop combina estilo con usabilidad, a través de tarjetas de precios, ítems de beneficios </w:t>
+      </w:r>
+      <w:r>
+        <w:t xml:space="preserve">del producto, animaciones y </w:t>
+      </w:r>
+      <w:r>
+        <w:t>diseño adaptativo</w:t>
+      </w:r>
+      <w:r>
+        <w:t xml:space="preserve">. </w:t>
+      </w:r>
+      <w:r>
+        <w:t xml:space="preserve">CoffeeShop. </w:t>
+      </w:r>
+      <w:r>
+        <w:t xml:space="preserve">pretende dar a conocer 6 variedades de cafés y dar una idea de su sabor a los clientes. Formada por una landing page y una página de procesamiento de pagos. </w:t>
       </w:r>
     </w:p>
     <w:sectPr>

</xml_diff>